<commit_message>
Living Room Game Finished
</commit_message>
<xml_diff>
--- a/GCD.docx
+++ b/GCD.docx
@@ -152,16 +152,7 @@
                                         <w:sz w:val="124"/>
                                         <w:szCs w:val="124"/>
                                       </w:rPr>
-                                      <w:t>House</w:t>
-                                    </w:r>
-                                    <w:r>
-                                      <w:rPr>
-                                        <w:rFonts w:ascii="Chiller" w:hAnsi="Chiller"/>
-                                        <w:color w:val="4E5CC4"/>
-                                        <w:sz w:val="124"/>
-                                        <w:szCs w:val="124"/>
-                                      </w:rPr>
-                                      <w:t xml:space="preserve"> of Shadows</w:t>
+                                      <w:t>The House</w:t>
                                     </w:r>
                                   </w:sdtContent>
                                 </w:sdt>
@@ -283,16 +274,7 @@
                                   <w:sz w:val="124"/>
                                   <w:szCs w:val="124"/>
                                 </w:rPr>
-                                <w:t>House</w:t>
-                              </w:r>
-                              <w:r>
-                                <w:rPr>
-                                  <w:rFonts w:ascii="Chiller" w:hAnsi="Chiller"/>
-                                  <w:color w:val="4E5CC4"/>
-                                  <w:sz w:val="124"/>
-                                  <w:szCs w:val="124"/>
-                                </w:rPr>
-                                <w:t xml:space="preserve"> of Shadows</w:t>
+                                <w:t>The House</w:t>
                               </w:r>
                             </w:sdtContent>
                           </w:sdt>
@@ -1016,15 +998,7 @@
         <w:t xml:space="preserve"> indentation in the pattern.</w:t>
       </w:r>
       <w:r>
-        <w:t xml:space="preserve"> Your character must find the missing stone star. You search the surrounding </w:t>
-      </w:r>
-      <w:proofErr w:type="gramStart"/>
-      <w:r>
-        <w:t>grass, but</w:t>
-      </w:r>
-      <w:proofErr w:type="gramEnd"/>
-      <w:r>
-        <w:t xml:space="preserve"> are unable to find the star. Burgeoning on frustration, you are interrupted by the caw of a bird.</w:t>
+        <w:t xml:space="preserve"> Your character must find the missing stone star. You search the surrounding grass, but are unable to find the star. Burgeoning on frustration, you are interrupted by the caw of a bird.</w:t>
       </w:r>
     </w:p>
     <w:p>
@@ -1120,15 +1094,7 @@
     </w:p>
     <w:p>
       <w:r>
-        <w:t xml:space="preserve">With no other choice now, your character begins to make their way through the secret passage. It is dark and gloomy and full of cobwebs and grime. It is pitch black, but you can see filth-covered candelabra embedded into the walls around </w:t>
-      </w:r>
-      <w:proofErr w:type="gramStart"/>
-      <w:r>
-        <w:t>you, and</w:t>
-      </w:r>
-      <w:proofErr w:type="gramEnd"/>
-      <w:r>
-        <w:t xml:space="preserve"> wish that you had brought some matches to light them with.</w:t>
+        <w:t>With no other choice now, your character begins to make their way through the secret passage. It is dark and gloomy and full of cobwebs and grime. It is pitch black, but you can see filth-covered candelabra embedded into the walls around you, and wish that you had brought some matches to light them with.</w:t>
       </w:r>
     </w:p>
     <w:p>
@@ -1194,15 +1160,7 @@
     </w:p>
     <w:p>
       <w:r>
-        <w:t xml:space="preserve">The secret passage is another maze, and you must lead your sibling to the exit door before the shadowy figure can catch you. (It moves much slower than </w:t>
-      </w:r>
-      <w:proofErr w:type="gramStart"/>
-      <w:r>
-        <w:t>you, but</w:t>
-      </w:r>
-      <w:proofErr w:type="gramEnd"/>
-      <w:r>
-        <w:t xml:space="preserve"> take too many wrong turns and she will eventually catch you, thus ending the game.)</w:t>
+        <w:t>The secret passage is another maze, and you must lead your sibling to the exit door before the shadowy figure can catch you. (It moves much slower than you, but take too many wrong turns and she will eventually catch you, thus ending the game.)</w:t>
       </w:r>
     </w:p>
     <w:p>
@@ -1259,8 +1217,6 @@
       <w:r>
         <w:t>House of Shadows</w:t>
       </w:r>
-      <w:bookmarkStart w:id="2" w:name="_GoBack"/>
-      <w:bookmarkEnd w:id="2"/>
       <w:r>
         <w:t>:</w:t>
       </w:r>
@@ -2153,15 +2109,7 @@
         <w:t xml:space="preserve">Mini Game 1: Attack and Dodge – </w:t>
       </w:r>
       <w:r>
-        <w:t xml:space="preserve">The concept of this game is to battle or lure the creature trying to attack you. The creature will have random area that it will try to attack, and the player will be prompted to quickly dodge these attacks. If they dodge in time, the dodge will be successful, and no harm will come to the player, if they do not dodge in time, the attack will land, and the player is one attack closer to losing the game. The player also has a tool to attack or distract the </w:t>
-      </w:r>
-      <w:proofErr w:type="gramStart"/>
-      <w:r>
-        <w:t>creature, and</w:t>
-      </w:r>
-      <w:proofErr w:type="gramEnd"/>
-      <w:r>
-        <w:t xml:space="preserve"> will also have a timed prompt to do so.</w:t>
+        <w:t>The concept of this game is to battle or lure the creature trying to attack you. The creature will have random area that it will try to attack, and the player will be prompted to quickly dodge these attacks. If they dodge in time, the dodge will be successful, and no harm will come to the player, if they do not dodge in time, the attack will land, and the player is one attack closer to losing the game. The player also has a tool to attack or distract the creature, and will also have a timed prompt to do so.</w:t>
       </w:r>
     </w:p>
     <w:p>
@@ -2261,11 +2209,22 @@
     </w:p>
     <w:p>
       <w:r>
-        <w:t xml:space="preserve">Mini Game 2: Packing Box Puzzle – </w:t>
-      </w:r>
-      <w:r>
-        <w:t>The goal of this puzzle is to fit everything back into the given box. The player is given an amalgamation of different-sized items that must be placed in the right way so that everything will fit correctly.</w:t>
-      </w:r>
+        <w:t xml:space="preserve">Mini Game 2: </w:t>
+      </w:r>
+      <w:r>
+        <w:t>Folder Order</w:t>
+      </w:r>
+      <w:r>
+        <w:t xml:space="preserve"> Puzzle – </w:t>
+      </w:r>
+      <w:r>
+        <w:t>The goal of this puzzle is to</w:t>
+      </w:r>
+      <w:r>
+        <w:t xml:space="preserve"> put the labeled folders back in their proper order, or else we will be in very big trouble with our sibling. The folders are in four different alphabets – English, Greek, Runic, and Russian. Each language in a color-coded folder. The player will be prompted to color-code the folders, and to alphabetize them correctly. As this is a very difficult puzzle, there is a timer within the game to generate a Skip Game option for those players who wish to skip the game.</w:t>
+      </w:r>
+      <w:bookmarkStart w:id="2" w:name="_GoBack"/>
+      <w:bookmarkEnd w:id="2"/>
     </w:p>
     <w:p>
       <w:pPr>
@@ -2279,10 +2238,10 @@
           <w:noProof/>
         </w:rPr>
         <w:drawing>
-          <wp:inline distT="0" distB="0" distL="0" distR="0">
-            <wp:extent cx="2819400" cy="1619250"/>
+          <wp:inline distT="0" distB="0" distL="0" distR="0" wp14:anchorId="0676B46E" wp14:editId="7039CA34">
+            <wp:extent cx="3723895" cy="1724025"/>
             <wp:effectExtent l="0" t="0" r="0" b="0"/>
-            <wp:docPr id="13" name="Picture 13" descr="C:\Users\araad\AppData\Local\Microsoft\Windows\INetCache\Content.MSO\23A9389.tmp"/>
+            <wp:docPr id="3" name="Picture 3"/>
             <wp:cNvGraphicFramePr>
               <a:graphicFrameLocks xmlns:a="http://schemas.openxmlformats.org/drawingml/2006/main" noChangeAspect="1"/>
             </wp:cNvGraphicFramePr>
@@ -2290,36 +2249,23 @@
               <a:graphicData uri="http://schemas.openxmlformats.org/drawingml/2006/picture">
                 <pic:pic xmlns:pic="http://schemas.openxmlformats.org/drawingml/2006/picture">
                   <pic:nvPicPr>
-                    <pic:cNvPr id="0" name="Picture 2" descr="C:\Users\araad\AppData\Local\Microsoft\Windows\INetCache\Content.MSO\23A9389.tmp"/>
-                    <pic:cNvPicPr>
-                      <a:picLocks noChangeAspect="1" noChangeArrowheads="1"/>
-                    </pic:cNvPicPr>
+                    <pic:cNvPr id="1" name=""/>
+                    <pic:cNvPicPr/>
                   </pic:nvPicPr>
                   <pic:blipFill>
-                    <a:blip r:embed="rId26">
-                      <a:extLst>
-                        <a:ext uri="{28A0092B-C50C-407E-A947-70E740481C1C}">
-                          <a14:useLocalDpi xmlns:a14="http://schemas.microsoft.com/office/drawing/2010/main" val="0"/>
-                        </a:ext>
-                      </a:extLst>
-                    </a:blip>
-                    <a:srcRect/>
+                    <a:blip r:embed="rId26"/>
                     <a:stretch>
                       <a:fillRect/>
                     </a:stretch>
                   </pic:blipFill>
-                  <pic:spPr bwMode="auto">
+                  <pic:spPr>
                     <a:xfrm>
                       <a:off x="0" y="0"/>
-                      <a:ext cx="2819400" cy="1619250"/>
+                      <a:ext cx="3738093" cy="1730598"/>
                     </a:xfrm>
                     <a:prstGeom prst="rect">
                       <a:avLst/>
                     </a:prstGeom>
-                    <a:noFill/>
-                    <a:ln>
-                      <a:noFill/>
-                    </a:ln>
                   </pic:spPr>
                 </pic:pic>
               </a:graphicData>
@@ -2330,6 +2276,7 @@
     </w:p>
     <w:p>
       <w:r>
+        <w:lastRenderedPageBreak/>
         <w:t xml:space="preserve">Mini Game 3: </w:t>
       </w:r>
       <w:r>
@@ -2339,11 +2286,7 @@
         <w:t xml:space="preserve"> – </w:t>
       </w:r>
       <w:r>
-        <w:t xml:space="preserve">The goal of this game is twofold. The player must navigate the maze, trying to avoid dead-end areas. The more dead-ends they hit, </w:t>
-      </w:r>
-      <w:r>
-        <w:lastRenderedPageBreak/>
-        <w:t xml:space="preserve">the more likely they are to be caught by the AI following them. They must also try and avoid said AI. </w:t>
+        <w:t xml:space="preserve">The goal of this game is twofold. The player must navigate the maze, trying to avoid dead-end areas. The more dead-ends they hit, the more likely they are to be caught by the AI following them. They must also try and avoid said AI. </w:t>
       </w:r>
     </w:p>
     <w:p>
@@ -2441,19 +2384,10 @@
     <w:p/>
     <w:p>
       <w:r>
-        <w:lastRenderedPageBreak/>
         <w:t xml:space="preserve">Mini Game 4: Monolith Puzzle – </w:t>
       </w:r>
       <w:r>
-        <w:t xml:space="preserve">Once the player has acquired the last star piece from the raven mini-game and placed it in </w:t>
-      </w:r>
-      <w:proofErr w:type="gramStart"/>
-      <w:r>
-        <w:t>it’s</w:t>
-      </w:r>
-      <w:proofErr w:type="gramEnd"/>
-      <w:r>
-        <w:t xml:space="preserve"> proper indentation, they will reach this puzzle. The object here is to first solve the riddle on the monolith’s plaque, and then to press the stars in their proper order.</w:t>
+        <w:t>Once the player has acquired the last star piece from the raven mini-game and placed it in it’s proper indentation, they will reach this puzzle. The object here is to first solve the riddle on the monolith’s plaque, and then to press the stars in their proper order.</w:t>
       </w:r>
     </w:p>
     <w:p>
@@ -2588,6 +2522,7 @@
         <w:rPr>
           <w:noProof/>
         </w:rPr>
+        <w:lastRenderedPageBreak/>
         <w:drawing>
           <wp:inline distT="0" distB="0" distL="0" distR="0">
             <wp:extent cx="3276600" cy="2340373"/>
@@ -5163,6 +5098,7 @@
     <w:rsid w:val="0087075C"/>
     <w:rsid w:val="00AC25B3"/>
     <w:rsid w:val="00B21597"/>
+    <w:rsid w:val="00BE5901"/>
     <w:rsid w:val="00DF3BEF"/>
     <w:rsid w:val="00E55BE1"/>
   </w:rsids>
@@ -7089,7 +7025,7 @@
 </file>
 
 <file path=customXml/itemProps3.xml><?xml version="1.0" encoding="utf-8"?>
-<ds:datastoreItem xmlns:ds="http://schemas.openxmlformats.org/officeDocument/2006/customXml" ds:itemID="{12A3E4FB-7109-4202-AD45-13DAFA60C2F5}">
+<ds:datastoreItem xmlns:ds="http://schemas.openxmlformats.org/officeDocument/2006/customXml" ds:itemID="{2564471D-4287-4F38-815E-EBFB5EE2CF24}">
   <ds:schemaRefs>
     <ds:schemaRef ds:uri="http://schemas.openxmlformats.org/officeDocument/2006/bibliography"/>
   </ds:schemaRefs>

</xml_diff>

<commit_message>
Powerpoint / How-To Finished
</commit_message>
<xml_diff>
--- a/GCD.docx
+++ b/GCD.docx
@@ -80,7 +80,7 @@
                                   </w:rPr>
                                   <w:drawing>
                                     <wp:inline distT="0" distB="0" distL="0" distR="0">
-                                      <wp:extent cx="5372100" cy="5705475"/>
+                                      <wp:extent cx="5753100" cy="5705475"/>
                                       <wp:effectExtent l="0" t="0" r="0" b="9525"/>
                                       <wp:docPr id="2" name="Picture 2"/>
                                       <wp:cNvGraphicFramePr>
@@ -102,7 +102,7 @@
                                             <pic:spPr>
                                               <a:xfrm>
                                                 <a:off x="0" y="0"/>
-                                                <a:ext cx="5372100" cy="5705475"/>
+                                                <a:ext cx="5753100" cy="5705475"/>
                                               </a:xfrm>
                                               <a:prstGeom prst="rect">
                                                 <a:avLst/>
@@ -120,19 +120,19 @@
                                   <w:pStyle w:val="Subtitle"/>
                                   <w:ind w:left="144" w:right="720"/>
                                   <w:rPr>
-                                    <w:rFonts w:ascii="Chiller" w:hAnsi="Chiller"/>
+                                    <w:rFonts w:ascii="Endor" w:hAnsi="Endor"/>
                                     <w:color w:val="4E5CC4"/>
-                                    <w:sz w:val="124"/>
-                                    <w:szCs w:val="124"/>
+                                    <w:sz w:val="66"/>
+                                    <w:szCs w:val="66"/>
                                   </w:rPr>
                                 </w:pPr>
                                 <w:sdt>
                                   <w:sdtPr>
                                     <w:rPr>
-                                      <w:rFonts w:ascii="Chiller" w:hAnsi="Chiller"/>
+                                      <w:rFonts w:ascii="Endor" w:hAnsi="Endor"/>
                                       <w:color w:val="4E5CC4"/>
-                                      <w:sz w:val="124"/>
-                                      <w:szCs w:val="124"/>
+                                      <w:sz w:val="66"/>
+                                      <w:szCs w:val="66"/>
                                     </w:rPr>
                                     <w:alias w:val="Subtitle"/>
                                     <w:tag w:val=""/>
@@ -147,12 +147,12 @@
                                   <w:sdtContent>
                                     <w:r>
                                       <w:rPr>
-                                        <w:rFonts w:ascii="Chiller" w:hAnsi="Chiller"/>
+                                        <w:rFonts w:ascii="Endor" w:hAnsi="Endor"/>
                                         <w:color w:val="4E5CC4"/>
-                                        <w:sz w:val="124"/>
-                                        <w:szCs w:val="124"/>
+                                        <w:sz w:val="66"/>
+                                        <w:szCs w:val="66"/>
                                       </w:rPr>
-                                      <w:t>The House</w:t>
+                                      <w:t>House of Shadows</w:t>
                                     </w:r>
                                   </w:sdtContent>
                                 </w:sdt>
@@ -202,7 +202,7 @@
                             </w:rPr>
                             <w:drawing>
                               <wp:inline distT="0" distB="0" distL="0" distR="0">
-                                <wp:extent cx="5372100" cy="5705475"/>
+                                <wp:extent cx="5753100" cy="5705475"/>
                                 <wp:effectExtent l="0" t="0" r="0" b="9525"/>
                                 <wp:docPr id="2" name="Picture 2"/>
                                 <wp:cNvGraphicFramePr>
@@ -224,7 +224,7 @@
                                       <pic:spPr>
                                         <a:xfrm>
                                           <a:off x="0" y="0"/>
-                                          <a:ext cx="5372100" cy="5705475"/>
+                                          <a:ext cx="5753100" cy="5705475"/>
                                         </a:xfrm>
                                         <a:prstGeom prst="rect">
                                           <a:avLst/>
@@ -242,19 +242,19 @@
                             <w:pStyle w:val="Subtitle"/>
                             <w:ind w:left="144" w:right="720"/>
                             <w:rPr>
-                              <w:rFonts w:ascii="Chiller" w:hAnsi="Chiller"/>
+                              <w:rFonts w:ascii="Endor" w:hAnsi="Endor"/>
                               <w:color w:val="4E5CC4"/>
-                              <w:sz w:val="124"/>
-                              <w:szCs w:val="124"/>
+                              <w:sz w:val="66"/>
+                              <w:szCs w:val="66"/>
                             </w:rPr>
                           </w:pPr>
                           <w:sdt>
                             <w:sdtPr>
                               <w:rPr>
-                                <w:rFonts w:ascii="Chiller" w:hAnsi="Chiller"/>
+                                <w:rFonts w:ascii="Endor" w:hAnsi="Endor"/>
                                 <w:color w:val="4E5CC4"/>
-                                <w:sz w:val="124"/>
-                                <w:szCs w:val="124"/>
+                                <w:sz w:val="66"/>
+                                <w:szCs w:val="66"/>
                               </w:rPr>
                               <w:alias w:val="Subtitle"/>
                               <w:tag w:val=""/>
@@ -269,12 +269,12 @@
                             <w:sdtContent>
                               <w:r>
                                 <w:rPr>
-                                  <w:rFonts w:ascii="Chiller" w:hAnsi="Chiller"/>
+                                  <w:rFonts w:ascii="Endor" w:hAnsi="Endor"/>
                                   <w:color w:val="4E5CC4"/>
-                                  <w:sz w:val="124"/>
-                                  <w:szCs w:val="124"/>
+                                  <w:sz w:val="66"/>
+                                  <w:szCs w:val="66"/>
                                 </w:rPr>
-                                <w:t>The House</w:t>
+                                <w:t>House of Shadows</w:t>
                               </w:r>
                             </w:sdtContent>
                           </w:sdt>
@@ -698,9 +698,8 @@
       <w:r>
         <w:t xml:space="preserve">(If the snake is successful in biting you three times, you will die from its venom and the game will be over.) </w:t>
       </w:r>
-      <w:r>
-        <w:t>Upon defeating the snake, it disappears in a gust of smoke.</w:t>
-      </w:r>
+      <w:bookmarkStart w:id="1" w:name="_GoBack"/>
+      <w:bookmarkEnd w:id="1"/>
     </w:p>
     <w:p>
       <w:r>
@@ -1195,7 +1194,7 @@
       <w:pPr>
         <w:pStyle w:val="Heading1"/>
       </w:pPr>
-      <w:bookmarkStart w:id="1" w:name="_Toc535677478"/>
+      <w:bookmarkStart w:id="2" w:name="_Toc535677478"/>
       <w:r>
         <w:lastRenderedPageBreak/>
         <w:t>Product</w:t>
@@ -1203,7 +1202,7 @@
       <w:r>
         <w:t xml:space="preserve"> Summary</w:t>
       </w:r>
-      <w:bookmarkEnd w:id="1"/>
+      <w:bookmarkEnd w:id="2"/>
     </w:p>
     <w:p>
       <w:pPr>
@@ -2209,22 +2208,11 @@
     </w:p>
     <w:p>
       <w:r>
-        <w:t xml:space="preserve">Mini Game 2: </w:t>
-      </w:r>
-      <w:r>
-        <w:t>Folder Order</w:t>
-      </w:r>
-      <w:r>
-        <w:t xml:space="preserve"> Puzzle – </w:t>
-      </w:r>
-      <w:r>
-        <w:t>The goal of this puzzle is to</w:t>
-      </w:r>
-      <w:r>
-        <w:t xml:space="preserve"> put the labeled folders back in their proper order, or else we will be in very big trouble with our sibling. The folders are in four different alphabets – English, Greek, Runic, and Russian. Each language in a color-coded folder. The player will be prompted to color-code the folders, and to alphabetize them correctly. As this is a very difficult puzzle, there is a timer within the game to generate a Skip Game option for those players who wish to skip the game.</w:t>
-      </w:r>
-      <w:bookmarkStart w:id="2" w:name="_GoBack"/>
-      <w:bookmarkEnd w:id="2"/>
+        <w:t xml:space="preserve">Mini Game 2: Packing Box Puzzle – </w:t>
+      </w:r>
+      <w:r>
+        <w:t>The goal of this puzzle is to fit everything back into the given box. The player is given an amalgamation of different-sized items that must be placed in the right way so that everything will fit correctly.</w:t>
+      </w:r>
     </w:p>
     <w:p>
       <w:pPr>
@@ -2238,10 +2226,10 @@
           <w:noProof/>
         </w:rPr>
         <w:drawing>
-          <wp:inline distT="0" distB="0" distL="0" distR="0" wp14:anchorId="0676B46E" wp14:editId="7039CA34">
-            <wp:extent cx="3723895" cy="1724025"/>
+          <wp:inline distT="0" distB="0" distL="0" distR="0">
+            <wp:extent cx="2819400" cy="1619250"/>
             <wp:effectExtent l="0" t="0" r="0" b="0"/>
-            <wp:docPr id="3" name="Picture 3"/>
+            <wp:docPr id="13" name="Picture 13" descr="C:\Users\araad\AppData\Local\Microsoft\Windows\INetCache\Content.MSO\23A9389.tmp"/>
             <wp:cNvGraphicFramePr>
               <a:graphicFrameLocks xmlns:a="http://schemas.openxmlformats.org/drawingml/2006/main" noChangeAspect="1"/>
             </wp:cNvGraphicFramePr>
@@ -2249,23 +2237,36 @@
               <a:graphicData uri="http://schemas.openxmlformats.org/drawingml/2006/picture">
                 <pic:pic xmlns:pic="http://schemas.openxmlformats.org/drawingml/2006/picture">
                   <pic:nvPicPr>
-                    <pic:cNvPr id="1" name=""/>
-                    <pic:cNvPicPr/>
+                    <pic:cNvPr id="0" name="Picture 2" descr="C:\Users\araad\AppData\Local\Microsoft\Windows\INetCache\Content.MSO\23A9389.tmp"/>
+                    <pic:cNvPicPr>
+                      <a:picLocks noChangeAspect="1" noChangeArrowheads="1"/>
+                    </pic:cNvPicPr>
                   </pic:nvPicPr>
                   <pic:blipFill>
-                    <a:blip r:embed="rId26"/>
+                    <a:blip r:embed="rId26">
+                      <a:extLst>
+                        <a:ext uri="{28A0092B-C50C-407E-A947-70E740481C1C}">
+                          <a14:useLocalDpi xmlns:a14="http://schemas.microsoft.com/office/drawing/2010/main" val="0"/>
+                        </a:ext>
+                      </a:extLst>
+                    </a:blip>
+                    <a:srcRect/>
                     <a:stretch>
                       <a:fillRect/>
                     </a:stretch>
                   </pic:blipFill>
-                  <pic:spPr>
+                  <pic:spPr bwMode="auto">
                     <a:xfrm>
                       <a:off x="0" y="0"/>
-                      <a:ext cx="3738093" cy="1730598"/>
+                      <a:ext cx="2819400" cy="1619250"/>
                     </a:xfrm>
                     <a:prstGeom prst="rect">
                       <a:avLst/>
                     </a:prstGeom>
+                    <a:noFill/>
+                    <a:ln>
+                      <a:noFill/>
+                    </a:ln>
                   </pic:spPr>
                 </pic:pic>
               </a:graphicData>
@@ -2276,17 +2277,20 @@
     </w:p>
     <w:p>
       <w:r>
+        <w:t xml:space="preserve">Mini Game 3: </w:t>
+      </w:r>
+      <w:r>
+        <w:t>Maze Navigation While Avoiding Enemy</w:t>
+      </w:r>
+      <w:r>
+        <w:t xml:space="preserve"> – </w:t>
+      </w:r>
+      <w:r>
+        <w:t xml:space="preserve">The goal of this game is twofold. The player must navigate the maze, trying to avoid dead-end areas. The more dead-ends they hit, </w:t>
+      </w:r>
+      <w:r>
         <w:lastRenderedPageBreak/>
-        <w:t xml:space="preserve">Mini Game 3: </w:t>
-      </w:r>
-      <w:r>
-        <w:t>Maze Navigation While Avoiding Enemy</w:t>
-      </w:r>
-      <w:r>
-        <w:t xml:space="preserve"> – </w:t>
-      </w:r>
-      <w:r>
-        <w:t xml:space="preserve">The goal of this game is twofold. The player must navigate the maze, trying to avoid dead-end areas. The more dead-ends they hit, the more likely they are to be caught by the AI following them. They must also try and avoid said AI. </w:t>
+        <w:t xml:space="preserve">the more likely they are to be caught by the AI following them. They must also try and avoid said AI. </w:t>
       </w:r>
     </w:p>
     <w:p>
@@ -2384,6 +2388,7 @@
     <w:p/>
     <w:p>
       <w:r>
+        <w:lastRenderedPageBreak/>
         <w:t xml:space="preserve">Mini Game 4: Monolith Puzzle – </w:t>
       </w:r>
       <w:r>
@@ -2522,7 +2527,6 @@
         <w:rPr>
           <w:noProof/>
         </w:rPr>
-        <w:lastRenderedPageBreak/>
         <w:drawing>
           <wp:inline distT="0" distB="0" distL="0" distR="0">
             <wp:extent cx="3276600" cy="2340373"/>
@@ -4886,12 +4890,12 @@
     <w:pitch w:val="variable"/>
     <w:sig w:usb0="E1002EFF" w:usb1="C000605B" w:usb2="00000029" w:usb3="00000000" w:csb0="000101FF" w:csb1="00000000"/>
   </w:font>
-  <w:font w:name="Chiller">
-    <w:panose1 w:val="04020404031007020602"/>
+  <w:font w:name="Endor">
+    <w:panose1 w:val="04060704060E02020E02"/>
     <w:charset w:val="00"/>
     <w:family w:val="decorative"/>
     <w:pitch w:val="variable"/>
-    <w:sig w:usb0="00000003" w:usb1="00000000" w:usb2="00000000" w:usb3="00000000" w:csb0="00000001" w:csb1="00000000"/>
+    <w:sig w:usb0="80000003" w:usb1="00000000" w:usb2="00000000" w:usb3="00000000" w:csb0="00000001" w:csb1="00000000"/>
   </w:font>
   <w:font w:name="Calibri">
     <w:panose1 w:val="020F0502020204030204"/>
@@ -5096,9 +5100,10 @@
     <w:rsid w:val="006E2F61"/>
     <w:rsid w:val="00832B2D"/>
     <w:rsid w:val="0087075C"/>
+    <w:rsid w:val="00A518BF"/>
     <w:rsid w:val="00AC25B3"/>
     <w:rsid w:val="00B21597"/>
-    <w:rsid w:val="00BE5901"/>
+    <w:rsid w:val="00D243CF"/>
     <w:rsid w:val="00DF3BEF"/>
     <w:rsid w:val="00E55BE1"/>
   </w:rsids>
@@ -7025,7 +7030,7 @@
 </file>
 
 <file path=customXml/itemProps3.xml><?xml version="1.0" encoding="utf-8"?>
-<ds:datastoreItem xmlns:ds="http://schemas.openxmlformats.org/officeDocument/2006/customXml" ds:itemID="{2564471D-4287-4F38-815E-EBFB5EE2CF24}">
+<ds:datastoreItem xmlns:ds="http://schemas.openxmlformats.org/officeDocument/2006/customXml" ds:itemID="{A27891A9-DE50-4C52-96ED-5CD8BE2FE400}">
   <ds:schemaRefs>
     <ds:schemaRef ds:uri="http://schemas.openxmlformats.org/officeDocument/2006/bibliography"/>
   </ds:schemaRefs>

</xml_diff>